<commit_message>
Reposition refactored, and now fixes frame sizing.
</commit_message>
<xml_diff>
--- a/RepositionTest.docx
+++ b/RepositionTest.docx
@@ -279,16 +279,16 @@
         <mc:AlternateContent>
           <mc:Choice Requires="wps">
             <w:drawing>
-              <wp:anchor distT="0" distB="0" distL="114300" distR="114300" simplePos="0" relativeHeight="251663360" behindDoc="0" locked="0" layoutInCell="1" allowOverlap="0" wp14:anchorId="0A464BC1" wp14:editId="17F6D316">
+              <wp:anchor distT="0" distB="0" distL="114300" distR="114300" simplePos="0" relativeHeight="251663360" behindDoc="0" locked="1" layoutInCell="1" allowOverlap="0" wp14:anchorId="0A464BC1" wp14:editId="24AB3991">
                 <wp:simplePos x="0" y="0"/>
                 <wp:positionH relativeFrom="column">
-                  <wp:posOffset>0</wp:posOffset>
+                  <wp:align>center</wp:align>
                 </wp:positionH>
                 <wp:positionV relativeFrom="margin">
-                  <wp:posOffset>0</wp:posOffset>
+                  <wp:align>top</wp:align>
                 </wp:positionV>
-                <wp:extent cx="4083050" cy="2698750"/>
-                <wp:effectExtent l="0" t="0" r="6350" b="6350"/>
+                <wp:extent cx="5731510" cy="2698750"/>
+                <wp:effectExtent l="0" t="0" r="0" b="0"/>
                 <wp:wrapTopAndBottom/>
                 <wp:docPr id="1" name="Text Box 1"/>
                 <wp:cNvGraphicFramePr/>
@@ -299,7 +299,7 @@
                       <wps:spPr>
                         <a:xfrm>
                           <a:off x="0" y="0"/>
-                          <a:ext cx="4083050" cy="2698750"/>
+                          <a:ext cx="5731510" cy="2698750"/>
                         </a:xfrm>
                         <a:prstGeom prst="rect">
                           <a:avLst/>
@@ -325,7 +325,7 @@
                                 <w:strike/>
                               </w:rPr>
                               <w:drawing>
-                                <wp:inline distT="0" distB="0" distL="0" distR="0" wp14:anchorId="28C4E1C2" wp14:editId="7CBE1D44">
+                                <wp:inline distT="0" distB="0" distL="0" distR="0" wp14:anchorId="28C4E1C2" wp14:editId="7CA2B856">
                                   <wp:extent cx="3252950" cy="2298700"/>
                                   <wp:effectExtent l="12700" t="12700" r="17780" b="16510"/>
                                   <wp:docPr id="4" name="Picture 4"/>
@@ -446,7 +446,7 @@
                         <a:prstTxWarp prst="textNoShape">
                           <a:avLst/>
                         </a:prstTxWarp>
-                        <a:noAutofit/>
+                        <a:spAutoFit/>
                       </wps:bodyPr>
                     </wps:wsp>
                   </a:graphicData>
@@ -466,8 +466,8 @@
                 <v:stroke joinstyle="miter"/>
                 <v:path gradientshapeok="t" o:connecttype="rect"/>
               </v:shapetype>
-              <v:shape id="Text Box 1" o:spid="_x0000_s1026" type="#_x0000_t202" style="position:absolute;left:0;text-align:left;margin-left:0;margin-top:0;width:321.5pt;height:212.5pt;z-index:251663360;visibility:visible;mso-wrap-style:square;mso-width-percent:0;mso-height-percent:0;mso-wrap-distance-left:9pt;mso-wrap-distance-top:0;mso-wrap-distance-right:9pt;mso-wrap-distance-bottom:0;mso-position-horizontal:absolute;mso-position-horizontal-relative:text;mso-position-vertical:absolute;mso-position-vertical-relative:margin;mso-width-percent:0;mso-height-percent:0;mso-width-relative:margin;mso-height-relative:margin;v-text-anchor:top" o:gfxdata="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" o:allowoverlap="f" fillcolor="white [3201]" stroked="f" strokeweight=".5pt">
-                <v:textbox inset=".5mm,.5mm,.5mm,.5mm">
+              <v:shape id="Text Box 1" o:spid="_x0000_s1026" type="#_x0000_t202" style="position:absolute;left:0;text-align:left;margin-left:0;margin-top:0;width:451.3pt;height:212.5pt;z-index:251663360;visibility:visible;mso-wrap-style:square;mso-width-percent:0;mso-height-percent:0;mso-wrap-distance-left:9pt;mso-wrap-distance-top:0;mso-wrap-distance-right:9pt;mso-wrap-distance-bottom:0;mso-position-horizontal:center;mso-position-horizontal-relative:text;mso-position-vertical:top;mso-position-vertical-relative:margin;mso-width-percent:0;mso-height-percent:0;mso-width-relative:margin;mso-height-relative:margin;v-text-anchor:top" o:gfxdata="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" o:allowoverlap="f" fillcolor="white [3201]" stroked="f" strokeweight=".5pt">
+                <v:textbox style="mso-fit-shape-to-text:t" inset=".5mm,.5mm,.5mm,.5mm">
                   <w:txbxContent>
                     <w:p>
                       <w:pPr>
@@ -481,7 +481,7 @@
                           <w:strike/>
                         </w:rPr>
                         <w:drawing>
-                          <wp:inline distT="0" distB="0" distL="0" distR="0" wp14:anchorId="28C4E1C2" wp14:editId="7CBE1D44">
+                          <wp:inline distT="0" distB="0" distL="0" distR="0" wp14:anchorId="28C4E1C2" wp14:editId="7CA2B856">
                             <wp:extent cx="3252950" cy="2298700"/>
                             <wp:effectExtent l="12700" t="12700" r="17780" b="16510"/>
                             <wp:docPr id="4" name="Picture 4"/>
@@ -599,6 +599,7 @@
                   </w:txbxContent>
                 </v:textbox>
                 <w10:wrap type="topAndBottom" anchory="margin"/>
+                <w10:anchorlock/>
               </v:shape>
             </w:pict>
           </mc:Fallback>
@@ -1269,7 +1270,7 @@
         <mc:AlternateContent>
           <mc:Choice Requires="wps">
             <w:drawing>
-              <wp:anchor distT="0" distB="0" distL="114300" distR="114300" simplePos="0" relativeHeight="251665408" behindDoc="0" locked="0" layoutInCell="1" allowOverlap="0" wp14:anchorId="0DD92770" wp14:editId="6886705B">
+              <wp:anchor distT="0" distB="0" distL="114300" distR="114300" simplePos="0" relativeHeight="251665408" behindDoc="0" locked="0" layoutInCell="1" allowOverlap="0" wp14:anchorId="0DD92770" wp14:editId="054226A9">
                 <wp:simplePos x="0" y="0"/>
                 <wp:positionH relativeFrom="column">
                   <wp:align>center</wp:align>
@@ -1309,7 +1310,7 @@
                             </w:pPr>
                             <w:r>
                               <w:drawing>
-                                <wp:inline distT="0" distB="0" distL="0" distR="0" wp14:anchorId="2365B12D" wp14:editId="0A877C5F">
+                                <wp:inline distT="0" distB="0" distL="0" distR="0" wp14:anchorId="2365B12D" wp14:editId="08840F19">
                                   <wp:extent cx="2282456" cy="1612900"/>
                                   <wp:effectExtent l="12700" t="12700" r="10160" b="6350"/>
                                   <wp:docPr id="5" name="Picture 5"/>
@@ -1448,7 +1449,7 @@
                       </w:pPr>
                       <w:r>
                         <w:drawing>
-                          <wp:inline distT="0" distB="0" distL="0" distR="0" wp14:anchorId="2365B12D" wp14:editId="0A877C5F">
+                          <wp:inline distT="0" distB="0" distL="0" distR="0" wp14:anchorId="2365B12D" wp14:editId="08840F19">
                             <wp:extent cx="2282456" cy="1612900"/>
                             <wp:effectExtent l="12700" t="12700" r="10160" b="6350"/>
                             <wp:docPr id="5" name="Picture 5"/>
@@ -1971,7 +1972,7 @@
         <mc:AlternateContent>
           <mc:Choice Requires="wps">
             <w:drawing>
-              <wp:anchor distT="0" distB="0" distL="114300" distR="114300" simplePos="0" relativeHeight="251667456" behindDoc="0" locked="0" layoutInCell="1" allowOverlap="0" wp14:anchorId="6E44A64C" wp14:editId="63FE2B69">
+              <wp:anchor distT="0" distB="0" distL="114300" distR="114300" simplePos="0" relativeHeight="251667456" behindDoc="0" locked="1" layoutInCell="1" allowOverlap="0" wp14:anchorId="6E44A64C" wp14:editId="24303657">
                 <wp:simplePos x="0" y="0"/>
                 <wp:positionH relativeFrom="margin">
                   <wp:posOffset>0</wp:posOffset>
@@ -1979,8 +1980,8 @@
                 <wp:positionV relativeFrom="margin">
                   <wp:posOffset>0</wp:posOffset>
                 </wp:positionV>
-                <wp:extent cx="4749800" cy="2588260"/>
-                <wp:effectExtent l="0" t="0" r="0" b="0"/>
+                <wp:extent cx="4210050" cy="1816100"/>
+                <wp:effectExtent l="0" t="0" r="6350" b="0"/>
                 <wp:wrapTopAndBottom/>
                 <wp:docPr id="6" name="Text Box 6"/>
                 <wp:cNvGraphicFramePr/>
@@ -1991,7 +1992,7 @@
                       <wps:spPr>
                         <a:xfrm>
                           <a:off x="0" y="0"/>
-                          <a:ext cx="4749800" cy="2588260"/>
+                          <a:ext cx="4210050" cy="1816100"/>
                         </a:xfrm>
                         <a:prstGeom prst="rect">
                           <a:avLst/>
@@ -2125,7 +2126,7 @@
                         <a:prstTxWarp prst="textNoShape">
                           <a:avLst/>
                         </a:prstTxWarp>
-                        <a:spAutoFit/>
+                        <a:noAutofit/>
                       </wps:bodyPr>
                     </wps:wsp>
                   </a:graphicData>
@@ -2141,8 +2142,8 @@
           </mc:Choice>
           <mc:Fallback>
             <w:pict>
-              <v:shape w14:anchorId="6E44A64C" id="Text Box 6" o:spid="_x0000_s1028" type="#_x0000_t202" style="position:absolute;margin-left:0;margin-top:0;width:374pt;height:203.8pt;z-index:251667456;visibility:visible;mso-wrap-style:square;mso-width-percent:0;mso-height-percent:0;mso-wrap-distance-left:9pt;mso-wrap-distance-top:0;mso-wrap-distance-right:9pt;mso-wrap-distance-bottom:0;mso-position-horizontal:absolute;mso-position-horizontal-relative:margin;mso-position-vertical:absolute;mso-position-vertical-relative:margin;mso-width-percent:0;mso-height-percent:0;mso-width-relative:margin;mso-height-relative:margin;v-text-anchor:top" o:gfxdata="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" o:allowoverlap="f" fillcolor="white [3201]" stroked="f" strokeweight=".5pt">
-                <v:textbox style="mso-fit-shape-to-text:t" inset=".5mm,.5mm,.5mm,.5mm">
+              <v:shape w14:anchorId="6E44A64C" id="Text Box 6" o:spid="_x0000_s1028" type="#_x0000_t202" style="position:absolute;margin-left:0;margin-top:0;width:331.5pt;height:143pt;z-index:251667456;visibility:visible;mso-wrap-style:square;mso-width-percent:0;mso-height-percent:0;mso-wrap-distance-left:9pt;mso-wrap-distance-top:0;mso-wrap-distance-right:9pt;mso-wrap-distance-bottom:0;mso-position-horizontal:absolute;mso-position-horizontal-relative:margin;mso-position-vertical:absolute;mso-position-vertical-relative:margin;mso-width-percent:0;mso-height-percent:0;mso-width-relative:margin;mso-height-relative:margin;v-text-anchor:top" o:gfxdata="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" o:allowoverlap="f" fillcolor="white [3201]" stroked="f" strokeweight=".5pt">
+                <v:textbox inset=".5mm,.5mm,.5mm,.5mm">
                   <w:txbxContent>
                     <w:p>
                       <w:pPr>
@@ -2261,6 +2262,7 @@
                   </w:txbxContent>
                 </v:textbox>
                 <w10:wrap type="topAndBottom" anchorx="margin" anchory="margin"/>
+                <w10:anchorlock/>
               </v:shape>
             </w:pict>
           </mc:Fallback>
@@ -2706,12 +2708,1795 @@
           <w:sz w:val="24"/>
           <w:szCs w:val="24"/>
         </w:rPr>
+        <w:sectPr>
+          <w:pgSz w:w="11906" w:h="16838"/>
+          <w:pgMar w:top="1440" w:right="1440" w:bottom="1440" w:left="1440" w:header="708" w:footer="708" w:gutter="0"/>
+          <w:cols w:num="2" w:space="708"/>
+          <w:docGrid w:linePitch="360"/>
+        </w:sectPr>
+      </w:pPr>
+    </w:p>
+    <w:p>
+      <w:pPr>
+        <w:jc w:val="left"/>
+        <w:rPr>
+          <w:i/>
+          <w:iCs/>
+          <w:sz w:val="24"/>
+          <w:szCs w:val="24"/>
+          <w:lang w:val="en-GB"/>
+        </w:rPr>
+      </w:pPr>
+    </w:p>
+    <w:p>
+      <w:pPr>
+        <w:pStyle w:val="ListParagraph"/>
+        <w:numPr>
+          <w:ilvl w:val="0"/>
+          <w:numId w:val="1"/>
+        </w:numPr>
+        <w:jc w:val="left"/>
+        <w:rPr>
+          <w:sz w:val="24"/>
+          <w:szCs w:val="24"/>
+        </w:rPr>
+      </w:pPr>
+      <w:r>
+        <w:rPr>
+          <w:b/>
+          <w:bCs/>
+          <w:sz w:val="24"/>
+          <w:szCs w:val="24"/>
+        </w:rPr>
+        <w:t>Single-column left-right</w:t>
+      </w:r>
+      <w:r>
+        <w:rPr>
+          <w:b/>
+          <w:bCs/>
+          <w:sz w:val="24"/>
+          <w:szCs w:val="24"/>
+        </w:rPr>
+        <w:t xml:space="preserve"> (</w:t>
+      </w:r>
+      <w:r>
+        <w:rPr>
+          <w:b/>
+          <w:bCs/>
+          <w:sz w:val="24"/>
+          <w:szCs w:val="24"/>
+        </w:rPr>
+        <w:t>small</w:t>
+      </w:r>
+      <w:r>
+        <w:rPr>
+          <w:b/>
+          <w:bCs/>
+          <w:sz w:val="24"/>
+          <w:szCs w:val="24"/>
+        </w:rPr>
+        <w:t>)</w:t>
+      </w:r>
+      <w:r>
+        <w:rPr>
+          <w:sz w:val="24"/>
+          <w:szCs w:val="24"/>
+        </w:rPr>
+        <w:br/>
+        <w:t xml:space="preserve">In, Select the containing frame; move it slightly. </w:t>
+      </w:r>
+      <w:r>
+        <w:rPr>
+          <w:sz w:val="24"/>
+          <w:szCs w:val="24"/>
+        </w:rPr>
+        <w:br/>
+        <w:t>Layout – Reposition</w:t>
+      </w:r>
+      <w:r>
+        <w:rPr>
+          <w:sz w:val="24"/>
+          <w:szCs w:val="24"/>
+        </w:rPr>
+        <w:br/>
+      </w:r>
+      <w:r>
+        <w:rPr>
+          <w:i/>
+          <w:iCs/>
+          <w:sz w:val="24"/>
+          <w:szCs w:val="24"/>
+        </w:rPr>
+        <w:t>Frame becomes centered and full width.</w:t>
+      </w:r>
+    </w:p>
+    <w:p>
+      <w:pPr>
+        <w:pStyle w:val="ListParagraph"/>
+        <w:numPr>
+          <w:ilvl w:val="0"/>
+          <w:numId w:val="1"/>
+        </w:numPr>
+        <w:jc w:val="left"/>
+        <w:rPr>
+          <w:sz w:val="24"/>
+          <w:szCs w:val="24"/>
+        </w:rPr>
+      </w:pPr>
+      <w:r>
+        <w:rPr>
+          <w:b/>
+          <w:bCs/>
+          <w:sz w:val="24"/>
+          <w:szCs w:val="24"/>
+        </w:rPr>
+        <w:t>Multi-column top and bottom</w:t>
+      </w:r>
+      <w:r>
+        <w:rPr>
+          <w:b/>
+          <w:bCs/>
+          <w:sz w:val="24"/>
+          <w:szCs w:val="24"/>
+        </w:rPr>
+        <w:br/>
+      </w:r>
+      <w:r>
+        <w:rPr>
+          <w:sz w:val="24"/>
+          <w:szCs w:val="24"/>
+        </w:rPr>
+        <w:t>Layout – Reposition</w:t>
+      </w:r>
+      <w:r>
+        <w:rPr>
+          <w:sz w:val="24"/>
+          <w:szCs w:val="24"/>
+        </w:rPr>
+        <w:br/>
+      </w:r>
+      <w:r>
+        <w:rPr>
+          <w:i/>
+          <w:iCs/>
+          <w:sz w:val="24"/>
+          <w:szCs w:val="24"/>
+        </w:rPr>
+        <w:t>Moves to bottom, frame full width. Scrolls so frame is still visible.</w:t>
+      </w:r>
+    </w:p>
+    <w:p>
+      <w:pPr>
+        <w:pStyle w:val="ListParagraph"/>
+        <w:numPr>
+          <w:ilvl w:val="0"/>
+          <w:numId w:val="1"/>
+        </w:numPr>
+        <w:jc w:val="left"/>
+        <w:rPr>
+          <w:sz w:val="24"/>
+          <w:szCs w:val="24"/>
+        </w:rPr>
+      </w:pPr>
+      <w:r>
+        <w:rPr>
+          <w:b/>
+          <w:bCs/>
+          <w:sz w:val="24"/>
+          <w:szCs w:val="24"/>
+        </w:rPr>
+        <w:t xml:space="preserve">Two flips </w:t>
+      </w:r>
+      <w:proofErr w:type="gramStart"/>
+      <w:r>
+        <w:rPr>
+          <w:b/>
+          <w:bCs/>
+          <w:sz w:val="24"/>
+          <w:szCs w:val="24"/>
+        </w:rPr>
+        <w:t>returns</w:t>
+      </w:r>
+      <w:proofErr w:type="gramEnd"/>
+      <w:r>
+        <w:rPr>
+          <w:b/>
+          <w:bCs/>
+          <w:sz w:val="24"/>
+          <w:szCs w:val="24"/>
+        </w:rPr>
+        <w:t xml:space="preserve"> to top</w:t>
+      </w:r>
+      <w:r>
+        <w:rPr>
+          <w:sz w:val="24"/>
+          <w:szCs w:val="24"/>
+        </w:rPr>
+        <w:br/>
+        <w:t>Layout – Reposition</w:t>
+      </w:r>
+      <w:r>
+        <w:rPr>
+          <w:sz w:val="24"/>
+          <w:szCs w:val="24"/>
+        </w:rPr>
+        <w:br/>
+      </w:r>
+      <w:r>
+        <w:rPr>
+          <w:i/>
+          <w:iCs/>
+          <w:sz w:val="24"/>
+          <w:szCs w:val="24"/>
+        </w:rPr>
+        <w:t>Moves to top; frame still full width and visible.</w:t>
+      </w:r>
+    </w:p>
+    <w:p>
+      <w:pPr>
+        <w:pStyle w:val="ListParagraph"/>
+        <w:numPr>
+          <w:ilvl w:val="0"/>
+          <w:numId w:val="1"/>
+        </w:numPr>
+        <w:jc w:val="left"/>
+        <w:rPr>
+          <w:i/>
+          <w:iCs/>
+          <w:sz w:val="24"/>
+          <w:szCs w:val="24"/>
+        </w:rPr>
+      </w:pPr>
+      <w:r>
+        <w:rPr>
+          <w:b/>
+          <w:bCs/>
+          <w:sz w:val="24"/>
+          <w:szCs w:val="24"/>
+        </w:rPr>
+        <w:t>Resizes</w:t>
+      </w:r>
+      <w:r>
+        <w:rPr>
+          <w:b/>
+          <w:bCs/>
+          <w:sz w:val="24"/>
+          <w:szCs w:val="24"/>
+        </w:rPr>
+        <w:br/>
+      </w:r>
+      <w:r>
+        <w:rPr>
+          <w:sz w:val="24"/>
+          <w:szCs w:val="24"/>
+        </w:rPr>
+        <w:t xml:space="preserve">Select the </w:t>
+      </w:r>
+      <w:r>
+        <w:rPr>
+          <w:sz w:val="24"/>
+          <w:szCs w:val="24"/>
+        </w:rPr>
+        <w:fldChar w:fldCharType="begin"/>
+      </w:r>
+      <w:r>
+        <w:rPr>
+          <w:sz w:val="24"/>
+          <w:szCs w:val="24"/>
+        </w:rPr>
+        <w:instrText xml:space="preserve"> REF _Ref83557169 </w:instrText>
+      </w:r>
+      <w:r>
+        <w:rPr>
+          <w:sz w:val="24"/>
+          <w:szCs w:val="24"/>
+        </w:rPr>
+        <w:fldChar w:fldCharType="separate"/>
+      </w:r>
+      <w:r>
+        <w:t xml:space="preserve">Figure </w:t>
+      </w:r>
+      <w:r>
+        <w:rPr>
+          <w:noProof/>
+        </w:rPr>
+        <w:t>4</w:t>
+      </w:r>
+      <w:r>
+        <w:rPr>
+          <w:sz w:val="24"/>
+          <w:szCs w:val="24"/>
+        </w:rPr>
+        <w:fldChar w:fldCharType="end"/>
+      </w:r>
+      <w:r>
+        <w:rPr>
+          <w:sz w:val="24"/>
+          <w:szCs w:val="24"/>
+        </w:rPr>
+        <w:t>, and resize it larger and smaller.</w:t>
+      </w:r>
+      <w:r>
+        <w:rPr>
+          <w:sz w:val="24"/>
+          <w:szCs w:val="24"/>
+        </w:rPr>
+        <w:br/>
+      </w:r>
+      <w:r>
+        <w:rPr>
+          <w:i/>
+          <w:iCs/>
+          <w:sz w:val="24"/>
+          <w:szCs w:val="24"/>
+        </w:rPr>
+        <w:t>The frame should resize to match</w:t>
+      </w:r>
+    </w:p>
+    <w:p>
+      <w:pPr>
+        <w:pStyle w:val="ListParagraph"/>
+        <w:numPr>
+          <w:ilvl w:val="0"/>
+          <w:numId w:val="1"/>
+        </w:numPr>
+        <w:jc w:val="left"/>
+        <w:rPr>
+          <w:i/>
+          <w:iCs/>
+          <w:sz w:val="24"/>
+          <w:szCs w:val="24"/>
+          <w:lang w:val="en-GB"/>
+        </w:rPr>
+      </w:pPr>
+      <w:r>
+        <w:rPr>
+          <w:b/>
+          <w:bCs/>
+          <w:sz w:val="24"/>
+          <w:szCs w:val="24"/>
+        </w:rPr>
+        <w:t>Undo:</w:t>
+      </w:r>
+      <w:r>
+        <w:rPr>
+          <w:i/>
+          <w:iCs/>
+          <w:sz w:val="24"/>
+          <w:szCs w:val="24"/>
+        </w:rPr>
+        <w:br/>
+      </w:r>
+      <w:r>
+        <w:rPr>
+          <w:sz w:val="24"/>
+          <w:szCs w:val="24"/>
+        </w:rPr>
+        <w:t xml:space="preserve">Undo </w:t>
+      </w:r>
+      <w:r>
+        <w:rPr>
+          <w:sz w:val="24"/>
+          <w:szCs w:val="24"/>
+        </w:rPr>
+        <w:t>five</w:t>
+      </w:r>
+      <w:r>
+        <w:rPr>
+          <w:sz w:val="24"/>
+          <w:szCs w:val="24"/>
+        </w:rPr>
+        <w:t xml:space="preserve"> times</w:t>
+      </w:r>
+      <w:r>
+        <w:rPr>
+          <w:i/>
+          <w:iCs/>
+          <w:sz w:val="24"/>
+          <w:szCs w:val="24"/>
+        </w:rPr>
+        <w:t>.</w:t>
+      </w:r>
+      <w:r>
+        <w:rPr>
+          <w:sz w:val="24"/>
+          <w:szCs w:val="24"/>
+        </w:rPr>
+        <w:br/>
+      </w:r>
+      <w:r>
+        <w:rPr>
+          <w:i/>
+          <w:iCs/>
+          <w:sz w:val="24"/>
+          <w:szCs w:val="24"/>
+        </w:rPr>
+        <w:t>Should be back to top and frame only surrounding image</w:t>
+      </w:r>
+    </w:p>
+    <w:p>
+      <w:pPr>
+        <w:jc w:val="left"/>
+        <w:rPr>
+          <w:i/>
+          <w:iCs/>
+          <w:sz w:val="24"/>
+          <w:szCs w:val="24"/>
+          <w:lang w:val="en-GB"/>
+        </w:rPr>
+      </w:pPr>
+      <w:proofErr w:type="spellStart"/>
+      <w:r>
+        <w:rPr>
+          <w:i/>
+          <w:iCs/>
+          <w:sz w:val="24"/>
+          <w:szCs w:val="24"/>
+          <w:lang w:val="en-GB"/>
+        </w:rPr>
+        <w:t>Rrow</w:t>
+      </w:r>
+      <w:proofErr w:type="spellEnd"/>
+      <w:r>
+        <w:rPr>
+          <w:i/>
+          <w:iCs/>
+          <w:sz w:val="24"/>
+          <w:szCs w:val="24"/>
+          <w:lang w:val="en-GB"/>
+        </w:rPr>
+        <w:t xml:space="preserve"> itself, let it be sorrow; let him love it; let him pursue it, </w:t>
+      </w:r>
+      <w:proofErr w:type="spellStart"/>
+      <w:r>
+        <w:rPr>
+          <w:i/>
+          <w:iCs/>
+          <w:sz w:val="24"/>
+          <w:szCs w:val="24"/>
+          <w:lang w:val="en-GB"/>
+        </w:rPr>
+        <w:t>ishing</w:t>
+      </w:r>
+      <w:proofErr w:type="spellEnd"/>
+      <w:r>
+        <w:rPr>
+          <w:i/>
+          <w:iCs/>
+          <w:sz w:val="24"/>
+          <w:szCs w:val="24"/>
+          <w:lang w:val="en-GB"/>
+        </w:rPr>
+        <w:t xml:space="preserve"> for its </w:t>
+      </w:r>
+      <w:proofErr w:type="spellStart"/>
+      <w:r>
+        <w:rPr>
+          <w:i/>
+          <w:iCs/>
+          <w:sz w:val="24"/>
+          <w:szCs w:val="24"/>
+          <w:lang w:val="en-GB"/>
+        </w:rPr>
+        <w:t>acquisitiendum</w:t>
+      </w:r>
+      <w:proofErr w:type="spellEnd"/>
+      <w:r>
+        <w:rPr>
+          <w:i/>
+          <w:iCs/>
+          <w:sz w:val="24"/>
+          <w:szCs w:val="24"/>
+          <w:lang w:val="en-GB"/>
+        </w:rPr>
+        <w:t xml:space="preserve">. Because he will ab hold, </w:t>
+      </w:r>
+      <w:proofErr w:type="spellStart"/>
+      <w:r>
+        <w:rPr>
+          <w:i/>
+          <w:iCs/>
+          <w:sz w:val="24"/>
+          <w:szCs w:val="24"/>
+          <w:lang w:val="en-GB"/>
+        </w:rPr>
+        <w:t>uniess</w:t>
+      </w:r>
+      <w:proofErr w:type="spellEnd"/>
+      <w:r>
+        <w:rPr>
+          <w:i/>
+          <w:iCs/>
+          <w:sz w:val="24"/>
+          <w:szCs w:val="24"/>
+          <w:lang w:val="en-GB"/>
+        </w:rPr>
+        <w:t xml:space="preserve"> but through </w:t>
+      </w:r>
+      <w:proofErr w:type="spellStart"/>
+      <w:r>
+        <w:rPr>
+          <w:i/>
+          <w:iCs/>
+          <w:sz w:val="24"/>
+          <w:szCs w:val="24"/>
+          <w:lang w:val="en-GB"/>
+        </w:rPr>
+        <w:t>concer</w:t>
+      </w:r>
+      <w:proofErr w:type="spellEnd"/>
+      <w:r>
+        <w:rPr>
+          <w:i/>
+          <w:iCs/>
+          <w:sz w:val="24"/>
+          <w:szCs w:val="24"/>
+          <w:lang w:val="en-GB"/>
+        </w:rPr>
+        <w:t xml:space="preserve">, </w:t>
+      </w:r>
+      <w:proofErr w:type="gramStart"/>
+      <w:r>
+        <w:rPr>
+          <w:i/>
+          <w:iCs/>
+          <w:sz w:val="24"/>
+          <w:szCs w:val="24"/>
+          <w:lang w:val="en-GB"/>
+        </w:rPr>
+        <w:t>and also</w:t>
+      </w:r>
+      <w:proofErr w:type="gramEnd"/>
+      <w:r>
+        <w:rPr>
+          <w:i/>
+          <w:iCs/>
+          <w:sz w:val="24"/>
+          <w:szCs w:val="24"/>
+          <w:lang w:val="en-GB"/>
+        </w:rPr>
+        <w:t xml:space="preserve"> of those who resist. Now a pure snore </w:t>
+      </w:r>
+      <w:proofErr w:type="spellStart"/>
+      <w:r>
+        <w:rPr>
+          <w:i/>
+          <w:iCs/>
+          <w:sz w:val="24"/>
+          <w:szCs w:val="24"/>
+          <w:lang w:val="en-GB"/>
+        </w:rPr>
+        <w:t>disturbeded</w:t>
+      </w:r>
+      <w:proofErr w:type="spellEnd"/>
+      <w:r>
+        <w:rPr>
+          <w:i/>
+          <w:iCs/>
+          <w:sz w:val="24"/>
+          <w:szCs w:val="24"/>
+          <w:lang w:val="en-GB"/>
+        </w:rPr>
+        <w:t xml:space="preserve"> sum dust. He </w:t>
+      </w:r>
+      <w:proofErr w:type="spellStart"/>
+      <w:r>
+        <w:rPr>
+          <w:i/>
+          <w:iCs/>
+          <w:sz w:val="24"/>
+          <w:szCs w:val="24"/>
+          <w:lang w:val="en-GB"/>
+        </w:rPr>
+        <w:t>ejjnoyes</w:t>
+      </w:r>
+      <w:proofErr w:type="spellEnd"/>
+      <w:r>
+        <w:rPr>
+          <w:i/>
+          <w:iCs/>
+          <w:sz w:val="24"/>
+          <w:szCs w:val="24"/>
+          <w:lang w:val="en-GB"/>
+        </w:rPr>
+        <w:t xml:space="preserve">, in order that </w:t>
+      </w:r>
+      <w:proofErr w:type="spellStart"/>
+      <w:r>
+        <w:rPr>
+          <w:i/>
+          <w:iCs/>
+          <w:sz w:val="24"/>
+          <w:szCs w:val="24"/>
+          <w:lang w:val="en-GB"/>
+        </w:rPr>
+        <w:t>somewon</w:t>
+      </w:r>
+      <w:proofErr w:type="spellEnd"/>
+      <w:r>
+        <w:rPr>
+          <w:i/>
+          <w:iCs/>
+          <w:sz w:val="24"/>
+          <w:szCs w:val="24"/>
+          <w:lang w:val="en-GB"/>
+        </w:rPr>
+        <w:t xml:space="preserve">, also with a severe one, unless of life. May a </w:t>
+      </w:r>
+      <w:proofErr w:type="spellStart"/>
+      <w:r>
+        <w:rPr>
+          <w:i/>
+          <w:iCs/>
+          <w:sz w:val="24"/>
+          <w:szCs w:val="24"/>
+          <w:lang w:val="en-GB"/>
+        </w:rPr>
+        <w:t>cusstums</w:t>
+      </w:r>
+      <w:proofErr w:type="spellEnd"/>
+      <w:r>
+        <w:rPr>
+          <w:i/>
+          <w:iCs/>
+          <w:sz w:val="24"/>
+          <w:szCs w:val="24"/>
+          <w:lang w:val="en-GB"/>
+        </w:rPr>
+        <w:t xml:space="preserve"> </w:t>
+      </w:r>
+      <w:proofErr w:type="spellStart"/>
+      <w:r>
+        <w:rPr>
+          <w:i/>
+          <w:iCs/>
+          <w:sz w:val="24"/>
+          <w:szCs w:val="24"/>
+          <w:lang w:val="en-GB"/>
+        </w:rPr>
+        <w:t>offficer</w:t>
+      </w:r>
+      <w:proofErr w:type="spellEnd"/>
+      <w:r>
+        <w:rPr>
+          <w:i/>
+          <w:iCs/>
+          <w:sz w:val="24"/>
+          <w:szCs w:val="24"/>
+          <w:lang w:val="en-GB"/>
+        </w:rPr>
+        <w:t xml:space="preserve"> </w:t>
+      </w:r>
+      <w:proofErr w:type="spellStart"/>
+      <w:r>
+        <w:rPr>
+          <w:i/>
+          <w:iCs/>
+          <w:sz w:val="24"/>
+          <w:szCs w:val="24"/>
+          <w:lang w:val="en-GB"/>
+        </w:rPr>
+        <w:t>somewon</w:t>
+      </w:r>
+      <w:proofErr w:type="spellEnd"/>
+      <w:r>
+        <w:rPr>
+          <w:i/>
+          <w:iCs/>
+          <w:sz w:val="24"/>
+          <w:szCs w:val="24"/>
+          <w:lang w:val="en-GB"/>
+        </w:rPr>
+        <w:t xml:space="preserve"> nothing of a </w:t>
+      </w:r>
+      <w:proofErr w:type="gramStart"/>
+      <w:r>
+        <w:rPr>
+          <w:i/>
+          <w:iCs/>
+          <w:sz w:val="24"/>
+          <w:szCs w:val="24"/>
+          <w:lang w:val="en-GB"/>
+        </w:rPr>
+        <w:t>poison-filled</w:t>
+      </w:r>
+      <w:proofErr w:type="gramEnd"/>
+      <w:r>
+        <w:rPr>
+          <w:i/>
+          <w:iCs/>
+          <w:sz w:val="24"/>
+          <w:szCs w:val="24"/>
+          <w:lang w:val="en-GB"/>
+        </w:rPr>
+        <w:t xml:space="preserve">. Until, from a </w:t>
+      </w:r>
+      <w:proofErr w:type="spellStart"/>
+      <w:r>
+        <w:rPr>
+          <w:i/>
+          <w:iCs/>
+          <w:sz w:val="24"/>
+          <w:szCs w:val="24"/>
+          <w:lang w:val="en-GB"/>
+        </w:rPr>
+        <w:t>twho</w:t>
+      </w:r>
+      <w:proofErr w:type="spellEnd"/>
+      <w:r>
+        <w:rPr>
+          <w:i/>
+          <w:iCs/>
+          <w:sz w:val="24"/>
+          <w:szCs w:val="24"/>
+          <w:lang w:val="en-GB"/>
+        </w:rPr>
+        <w:t xml:space="preserve">, </w:t>
+      </w:r>
+      <w:proofErr w:type="spellStart"/>
+      <w:r>
+        <w:rPr>
+          <w:i/>
+          <w:iCs/>
+          <w:sz w:val="24"/>
+          <w:szCs w:val="24"/>
+          <w:lang w:val="en-GB"/>
+        </w:rPr>
+        <w:t>twho</w:t>
+      </w:r>
+      <w:proofErr w:type="spellEnd"/>
+      <w:r>
+        <w:rPr>
+          <w:i/>
+          <w:iCs/>
+          <w:sz w:val="24"/>
+          <w:szCs w:val="24"/>
+          <w:lang w:val="en-GB"/>
+        </w:rPr>
+        <w:t xml:space="preserve"> chaffinch may also pursue it, not even a lump. But as </w:t>
+      </w:r>
+      <w:proofErr w:type="spellStart"/>
+      <w:r>
+        <w:rPr>
+          <w:i/>
+          <w:iCs/>
+          <w:sz w:val="24"/>
+          <w:szCs w:val="24"/>
+          <w:lang w:val="en-GB"/>
+        </w:rPr>
+        <w:t>twho</w:t>
+      </w:r>
+      <w:proofErr w:type="spellEnd"/>
+      <w:r>
+        <w:rPr>
+          <w:i/>
+          <w:iCs/>
+          <w:sz w:val="24"/>
+          <w:szCs w:val="24"/>
+          <w:lang w:val="en-GB"/>
+        </w:rPr>
+        <w:t xml:space="preserve">, as a tank; a proverb, yeast; or else they </w:t>
+      </w:r>
+      <w:proofErr w:type="spellStart"/>
+      <w:r>
+        <w:rPr>
+          <w:i/>
+          <w:iCs/>
+          <w:sz w:val="24"/>
+          <w:szCs w:val="24"/>
+          <w:lang w:val="en-GB"/>
+        </w:rPr>
+        <w:t>tinscribe</w:t>
+      </w:r>
+      <w:proofErr w:type="spellEnd"/>
+      <w:r>
+        <w:rPr>
+          <w:i/>
+          <w:iCs/>
+          <w:sz w:val="24"/>
+          <w:szCs w:val="24"/>
+          <w:lang w:val="en-GB"/>
+        </w:rPr>
+        <w:t xml:space="preserve"> nor. Yet </w:t>
+      </w:r>
+      <w:proofErr w:type="spellStart"/>
+      <w:r>
+        <w:rPr>
+          <w:i/>
+          <w:iCs/>
+          <w:sz w:val="24"/>
+          <w:szCs w:val="24"/>
+          <w:lang w:val="en-GB"/>
+        </w:rPr>
+        <w:t>yet</w:t>
+      </w:r>
+      <w:proofErr w:type="spellEnd"/>
+      <w:r>
+        <w:rPr>
+          <w:i/>
+          <w:iCs/>
+          <w:sz w:val="24"/>
+          <w:szCs w:val="24"/>
+          <w:lang w:val="en-GB"/>
+        </w:rPr>
+        <w:t xml:space="preserve"> dewlap bed. </w:t>
+      </w:r>
+      <w:proofErr w:type="spellStart"/>
+      <w:r>
+        <w:rPr>
+          <w:i/>
+          <w:iCs/>
+          <w:sz w:val="24"/>
+          <w:szCs w:val="24"/>
+          <w:lang w:val="en-GB"/>
+        </w:rPr>
+        <w:t>Twho</w:t>
+      </w:r>
+      <w:proofErr w:type="spellEnd"/>
+      <w:r>
+        <w:rPr>
+          <w:i/>
+          <w:iCs/>
+          <w:sz w:val="24"/>
+          <w:szCs w:val="24"/>
+          <w:lang w:val="en-GB"/>
+        </w:rPr>
+        <w:t xml:space="preserve"> may be, let him love fellows of a polecat. Now amour, the, </w:t>
+      </w:r>
+      <w:proofErr w:type="spellStart"/>
+      <w:r>
+        <w:rPr>
+          <w:i/>
+          <w:iCs/>
+          <w:sz w:val="24"/>
+          <w:szCs w:val="24"/>
+          <w:lang w:val="en-GB"/>
+        </w:rPr>
+        <w:t>twhose</w:t>
+      </w:r>
+      <w:proofErr w:type="spellEnd"/>
+      <w:r>
+        <w:rPr>
+          <w:i/>
+          <w:iCs/>
+          <w:sz w:val="24"/>
+          <w:szCs w:val="24"/>
+          <w:lang w:val="en-GB"/>
+        </w:rPr>
+        <w:t xml:space="preserve"> being, drunk, yet </w:t>
+      </w:r>
+      <w:proofErr w:type="spellStart"/>
+      <w:r>
+        <w:rPr>
+          <w:i/>
+          <w:iCs/>
+          <w:sz w:val="24"/>
+          <w:szCs w:val="24"/>
+          <w:lang w:val="en-GB"/>
+        </w:rPr>
+        <w:t>twhitch</w:t>
+      </w:r>
+      <w:proofErr w:type="spellEnd"/>
+      <w:r>
+        <w:rPr>
+          <w:i/>
+          <w:iCs/>
+          <w:sz w:val="24"/>
+          <w:szCs w:val="24"/>
+          <w:lang w:val="en-GB"/>
+        </w:rPr>
+        <w:t xml:space="preserve"> and, an enclosed valley’s always a laugh. In </w:t>
+      </w:r>
+      <w:proofErr w:type="spellStart"/>
+      <w:r>
+        <w:rPr>
+          <w:i/>
+          <w:iCs/>
+          <w:sz w:val="24"/>
+          <w:szCs w:val="24"/>
+          <w:lang w:val="en-GB"/>
+        </w:rPr>
+        <w:t>acquisitiendum</w:t>
+      </w:r>
+      <w:proofErr w:type="spellEnd"/>
+      <w:r>
+        <w:rPr>
+          <w:i/>
+          <w:iCs/>
+          <w:sz w:val="24"/>
+          <w:szCs w:val="24"/>
+          <w:lang w:val="en-GB"/>
+        </w:rPr>
+        <w:t xml:space="preserve"> the Furies are Earth; in (he takes up) a lump vehicles bien.</w:t>
+      </w:r>
+    </w:p>
+    <w:p>
+      <w:pPr>
+        <w:jc w:val="left"/>
+        <w:rPr>
+          <w:i/>
+          <w:iCs/>
+          <w:sz w:val="24"/>
+          <w:szCs w:val="24"/>
+          <w:lang w:val="en-GB"/>
+        </w:rPr>
+      </w:pPr>
+      <w:r>
+        <w:rPr>
+          <w:i/>
+          <w:iCs/>
+          <w:sz w:val="24"/>
+          <w:szCs w:val="24"/>
+          <w:lang w:val="en-GB"/>
+        </w:rPr>
+        <w:fldChar w:fldCharType="begin"/>
+      </w:r>
+      <w:r>
+        <w:rPr>
+          <w:i/>
+          <w:iCs/>
+          <w:sz w:val="24"/>
+          <w:szCs w:val="24"/>
+          <w:lang w:val="en-GB"/>
+        </w:rPr>
+        <w:instrText xml:space="preserve"> REF _Ref83557169 </w:instrText>
+      </w:r>
+      <w:r>
+        <w:rPr>
+          <w:i/>
+          <w:iCs/>
+          <w:sz w:val="24"/>
+          <w:szCs w:val="24"/>
+          <w:lang w:val="en-GB"/>
+        </w:rPr>
+        <w:fldChar w:fldCharType="separate"/>
+      </w:r>
+      <w:r>
+        <w:t xml:space="preserve">Figure </w:t>
+      </w:r>
+      <w:r>
+        <w:rPr>
+          <w:noProof/>
+        </w:rPr>
+        <w:t>4</w:t>
+      </w:r>
+      <w:r>
+        <w:rPr>
+          <w:i/>
+          <w:iCs/>
+          <w:sz w:val="24"/>
+          <w:szCs w:val="24"/>
+          <w:lang w:val="en-GB"/>
+        </w:rPr>
+        <w:fldChar w:fldCharType="end"/>
+      </w:r>
+      <w:r>
+        <w:rPr>
+          <w:i/>
+          <w:iCs/>
+          <w:sz w:val="24"/>
+          <w:szCs w:val="24"/>
+          <w:lang w:val="en-GB"/>
+        </w:rPr>
+        <w:t>R</w:t>
+      </w:r>
+      <w:r>
+        <w:rPr>
+          <w:i/>
+          <w:iCs/>
+          <w:noProof/>
+          <w:sz w:val="24"/>
+          <w:szCs w:val="24"/>
+          <w:lang w:val="en-GB"/>
+        </w:rPr>
+        <w:t xml:space="preserve"> </w:t>
+      </w:r>
+      <w:r>
+        <w:rPr>
+          <w:i/>
+          <w:iCs/>
+          <w:noProof/>
+          <w:sz w:val="24"/>
+          <w:szCs w:val="24"/>
+          <w:lang w:val="en-GB"/>
+        </w:rPr>
+        <mc:AlternateContent>
+          <mc:Choice Requires="wps">
+            <w:drawing>
+              <wp:anchor distT="0" distB="0" distL="114300" distR="114300" simplePos="0" relativeHeight="251669504" behindDoc="0" locked="1" layoutInCell="1" allowOverlap="0" wp14:anchorId="57DCE042" wp14:editId="32F0051B">
+                <wp:simplePos x="0" y="0"/>
+                <wp:positionH relativeFrom="margin">
+                  <wp:posOffset>3191510</wp:posOffset>
+                </wp:positionH>
+                <wp:positionV relativeFrom="line">
+                  <wp:posOffset>-4314190</wp:posOffset>
+                </wp:positionV>
+                <wp:extent cx="2487295" cy="2400935"/>
+                <wp:effectExtent l="0" t="0" r="1905" b="3175"/>
+                <wp:wrapSquare wrapText="bothSides"/>
+                <wp:docPr id="12" name="Text Box 12"/>
+                <wp:cNvGraphicFramePr/>
+                <a:graphic xmlns:a="http://schemas.openxmlformats.org/drawingml/2006/main">
+                  <a:graphicData uri="http://schemas.microsoft.com/office/word/2010/wordprocessingShape">
+                    <wps:wsp>
+                      <wps:cNvSpPr txBox="1"/>
+                      <wps:spPr>
+                        <a:xfrm>
+                          <a:off x="0" y="0"/>
+                          <a:ext cx="2487295" cy="2400935"/>
+                        </a:xfrm>
+                        <a:prstGeom prst="rect">
+                          <a:avLst/>
+                        </a:prstGeom>
+                        <a:solidFill>
+                          <a:schemeClr val="lt1"/>
+                        </a:solidFill>
+                        <a:ln w="6350">
+                          <a:noFill/>
+                        </a:ln>
+                      </wps:spPr>
+                      <wps:txbx>
+                        <w:txbxContent>
+                          <w:p>
+                            <w:pPr>
+                              <w:pStyle w:val="Figure"/>
+                            </w:pPr>
+                            <w:r>
+                              <w:drawing>
+                                <wp:inline distT="0" distB="0" distL="0" distR="0" wp14:anchorId="5659C2DE" wp14:editId="7E2B8588">
+                                  <wp:extent cx="1976931" cy="1397000"/>
+                                  <wp:effectExtent l="12700" t="12700" r="12700" b="6350"/>
+                                  <wp:docPr id="13" name="Picture 13"/>
+                                  <wp:cNvGraphicFramePr>
+                                    <a:graphicFrameLocks xmlns:a="http://schemas.openxmlformats.org/drawingml/2006/main" noChangeAspect="1"/>
+                                  </wp:cNvGraphicFramePr>
+                                  <a:graphic xmlns:a="http://schemas.openxmlformats.org/drawingml/2006/main">
+                                    <a:graphicData uri="http://schemas.openxmlformats.org/drawingml/2006/picture">
+                                      <pic:pic xmlns:pic="http://schemas.openxmlformats.org/drawingml/2006/picture">
+                                        <pic:nvPicPr>
+                                          <pic:cNvPr id="2" name="Activities during by company.pdf"/>
+                                          <pic:cNvPicPr/>
+                                        </pic:nvPicPr>
+                                        <pic:blipFill>
+                                          <a:blip r:embed="rId5">
+                                            <a:extLst>
+                                              <a:ext uri="{28A0092B-C50C-407E-A947-70E740481C1C}">
+                                                <a14:useLocalDpi xmlns:a14="http://schemas.microsoft.com/office/drawing/2010/main" val="0"/>
+                                              </a:ext>
+                                            </a:extLst>
+                                          </a:blip>
+                                          <a:stretch>
+                                            <a:fillRect/>
+                                          </a:stretch>
+                                        </pic:blipFill>
+                                        <pic:spPr bwMode="auto">
+                                          <a:xfrm>
+                                            <a:off x="0" y="0"/>
+                                            <a:ext cx="1976931" cy="1397000"/>
+                                          </a:xfrm>
+                                          <a:prstGeom prst="rect">
+                                            <a:avLst/>
+                                          </a:prstGeom>
+                                          <a:ln w="6350" cap="flat" cmpd="sng" algn="ctr">
+                                            <a:solidFill>
+                                              <a:prstClr val="black"/>
+                                            </a:solidFill>
+                                            <a:prstDash val="solid"/>
+                                            <a:round/>
+                                            <a:headEnd type="none" w="med" len="med"/>
+                                            <a:tailEnd type="none" w="med" len="med"/>
+                                            <a:extLst>
+                                              <a:ext uri="{C807C97D-BFC1-408E-A445-0C87EB9F89A2}">
+                                                <ask:lineSketchStyleProps xmlns:ask="http://schemas.microsoft.com/office/drawing/2018/sketchyshapes" sd="0">
+                                                  <a:custGeom>
+                                                    <a:avLst/>
+                                                    <a:gdLst/>
+                                                    <a:ahLst/>
+                                                    <a:cxnLst/>
+                                                    <a:rect l="0" t="0" r="0" b="0"/>
+                                                    <a:pathLst/>
+                                                  </a:custGeom>
+                                                  <ask:type/>
+                                                </ask:lineSketchStyleProps>
+                                              </a:ext>
+                                            </a:extLst>
+                                          </a:ln>
+                                          <a:extLst>
+                                            <a:ext uri="{53640926-AAD7-44D8-BBD7-CCE9431645EC}">
+                                              <a14:shadowObscured xmlns:a14="http://schemas.microsoft.com/office/drawing/2010/main"/>
+                                            </a:ext>
+                                          </a:extLst>
+                                        </pic:spPr>
+                                      </pic:pic>
+                                    </a:graphicData>
+                                  </a:graphic>
+                                </wp:inline>
+                              </w:drawing>
+                            </w:r>
+                          </w:p>
+                          <w:p>
+                            <w:pPr>
+                              <w:pStyle w:val="Caption"/>
+                            </w:pPr>
+                            <w:bookmarkStart w:id="9" w:name="_Ref83557169"/>
+                            <w:r>
+                              <w:t xml:space="preserve">Figure </w:t>
+                            </w:r>
+                            <w:r>
+                              <w:fldChar w:fldCharType="begin"/>
+                            </w:r>
+                            <w:r>
+                              <w:instrText xml:space="preserve"> SEQ Figure \* ARABIC </w:instrText>
+                            </w:r>
+                            <w:r>
+                              <w:fldChar w:fldCharType="separate"/>
+                            </w:r>
+                            <w:r>
+                              <w:rPr>
+                                <w:noProof/>
+                              </w:rPr>
+                              <w:t>4</w:t>
+                            </w:r>
+                            <w:r>
+                              <w:rPr>
+                                <w:noProof/>
+                              </w:rPr>
+                              <w:fldChar w:fldCharType="end"/>
+                            </w:r>
+                            <w:bookmarkEnd w:id="9"/>
+                            <w:r>
+                              <w:t xml:space="preserve">: </w:t>
+                            </w:r>
+                            <w:r>
+                              <w:t>Placeholder</w:t>
+                            </w:r>
+                          </w:p>
+                        </w:txbxContent>
+                      </wps:txbx>
+                      <wps:bodyPr rot="0" spcFirstLastPara="0" vertOverflow="overflow" horzOverflow="overflow" vert="horz" wrap="square" lIns="18000" tIns="18000" rIns="18000" bIns="18000" numCol="1" spcCol="0" rtlCol="0" fromWordArt="0" anchor="t" anchorCtr="0" forceAA="0" compatLnSpc="1">
+                        <a:prstTxWarp prst="textNoShape">
+                          <a:avLst/>
+                        </a:prstTxWarp>
+                        <a:spAutoFit/>
+                      </wps:bodyPr>
+                    </wps:wsp>
+                  </a:graphicData>
+                </a:graphic>
+                <wp14:sizeRelH relativeFrom="margin">
+                  <wp14:pctWidth>0</wp14:pctWidth>
+                </wp14:sizeRelH>
+                <wp14:sizeRelV relativeFrom="margin">
+                  <wp14:pctHeight>0</wp14:pctHeight>
+                </wp14:sizeRelV>
+              </wp:anchor>
+            </w:drawing>
+          </mc:Choice>
+          <mc:Fallback>
+            <w:pict>
+              <v:shape w14:anchorId="57DCE042" id="Text Box 12" o:spid="_x0000_s1029" type="#_x0000_t202" style="position:absolute;margin-left:251.3pt;margin-top:-339.7pt;width:195.85pt;height:189.05pt;z-index:251669504;visibility:visible;mso-wrap-style:square;mso-width-percent:0;mso-height-percent:0;mso-wrap-distance-left:9pt;mso-wrap-distance-top:0;mso-wrap-distance-right:9pt;mso-wrap-distance-bottom:0;mso-position-horizontal:absolute;mso-position-horizontal-relative:margin;mso-position-vertical:absolute;mso-position-vertical-relative:line;mso-width-percent:0;mso-height-percent:0;mso-width-relative:margin;mso-height-relative:margin;v-text-anchor:top" o:gfxdata="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" o:allowoverlap="f" fillcolor="white [3201]" stroked="f" strokeweight=".5pt">
+                <v:textbox style="mso-fit-shape-to-text:t" inset=".5mm,.5mm,.5mm,.5mm">
+                  <w:txbxContent>
+                    <w:p>
+                      <w:pPr>
+                        <w:pStyle w:val="Figure"/>
+                      </w:pPr>
+                      <w:r>
+                        <w:drawing>
+                          <wp:inline distT="0" distB="0" distL="0" distR="0" wp14:anchorId="5659C2DE" wp14:editId="7E2B8588">
+                            <wp:extent cx="1976931" cy="1397000"/>
+                            <wp:effectExtent l="12700" t="12700" r="12700" b="6350"/>
+                            <wp:docPr id="13" name="Picture 13"/>
+                            <wp:cNvGraphicFramePr>
+                              <a:graphicFrameLocks xmlns:a="http://schemas.openxmlformats.org/drawingml/2006/main" noChangeAspect="1"/>
+                            </wp:cNvGraphicFramePr>
+                            <a:graphic xmlns:a="http://schemas.openxmlformats.org/drawingml/2006/main">
+                              <a:graphicData uri="http://schemas.openxmlformats.org/drawingml/2006/picture">
+                                <pic:pic xmlns:pic="http://schemas.openxmlformats.org/drawingml/2006/picture">
+                                  <pic:nvPicPr>
+                                    <pic:cNvPr id="2" name="Activities during by company.pdf"/>
+                                    <pic:cNvPicPr/>
+                                  </pic:nvPicPr>
+                                  <pic:blipFill>
+                                    <a:blip r:embed="rId5">
+                                      <a:extLst>
+                                        <a:ext uri="{28A0092B-C50C-407E-A947-70E740481C1C}">
+                                          <a14:useLocalDpi xmlns:a14="http://schemas.microsoft.com/office/drawing/2010/main" val="0"/>
+                                        </a:ext>
+                                      </a:extLst>
+                                    </a:blip>
+                                    <a:stretch>
+                                      <a:fillRect/>
+                                    </a:stretch>
+                                  </pic:blipFill>
+                                  <pic:spPr bwMode="auto">
+                                    <a:xfrm>
+                                      <a:off x="0" y="0"/>
+                                      <a:ext cx="1976931" cy="1397000"/>
+                                    </a:xfrm>
+                                    <a:prstGeom prst="rect">
+                                      <a:avLst/>
+                                    </a:prstGeom>
+                                    <a:ln w="6350" cap="flat" cmpd="sng" algn="ctr">
+                                      <a:solidFill>
+                                        <a:prstClr val="black"/>
+                                      </a:solidFill>
+                                      <a:prstDash val="solid"/>
+                                      <a:round/>
+                                      <a:headEnd type="none" w="med" len="med"/>
+                                      <a:tailEnd type="none" w="med" len="med"/>
+                                      <a:extLst>
+                                        <a:ext uri="{C807C97D-BFC1-408E-A445-0C87EB9F89A2}">
+                                          <ask:lineSketchStyleProps xmlns:ask="http://schemas.microsoft.com/office/drawing/2018/sketchyshapes" sd="0">
+                                            <a:custGeom>
+                                              <a:avLst/>
+                                              <a:gdLst/>
+                                              <a:ahLst/>
+                                              <a:cxnLst/>
+                                              <a:rect l="0" t="0" r="0" b="0"/>
+                                              <a:pathLst/>
+                                            </a:custGeom>
+                                            <ask:type/>
+                                          </ask:lineSketchStyleProps>
+                                        </a:ext>
+                                      </a:extLst>
+                                    </a:ln>
+                                    <a:extLst>
+                                      <a:ext uri="{53640926-AAD7-44D8-BBD7-CCE9431645EC}">
+                                        <a14:shadowObscured xmlns:a14="http://schemas.microsoft.com/office/drawing/2010/main"/>
+                                      </a:ext>
+                                    </a:extLst>
+                                  </pic:spPr>
+                                </pic:pic>
+                              </a:graphicData>
+                            </a:graphic>
+                          </wp:inline>
+                        </w:drawing>
+                      </w:r>
+                    </w:p>
+                    <w:p>
+                      <w:pPr>
+                        <w:pStyle w:val="Caption"/>
+                      </w:pPr>
+                      <w:bookmarkStart w:id="10" w:name="_Ref83557169"/>
+                      <w:r>
+                        <w:t xml:space="preserve">Figure </w:t>
+                      </w:r>
+                      <w:r>
+                        <w:fldChar w:fldCharType="begin"/>
+                      </w:r>
+                      <w:r>
+                        <w:instrText xml:space="preserve"> SEQ Figure \* ARABIC </w:instrText>
+                      </w:r>
+                      <w:r>
+                        <w:fldChar w:fldCharType="separate"/>
+                      </w:r>
+                      <w:r>
+                        <w:rPr>
+                          <w:noProof/>
+                        </w:rPr>
+                        <w:t>4</w:t>
+                      </w:r>
+                      <w:r>
+                        <w:rPr>
+                          <w:noProof/>
+                        </w:rPr>
+                        <w:fldChar w:fldCharType="end"/>
+                      </w:r>
+                      <w:bookmarkEnd w:id="10"/>
+                      <w:r>
+                        <w:t xml:space="preserve">: </w:t>
+                      </w:r>
+                      <w:r>
+                        <w:t>Placeholder</w:t>
+                      </w:r>
+                    </w:p>
+                  </w:txbxContent>
+                </v:textbox>
+                <w10:wrap type="square" anchorx="margin" anchory="line"/>
+                <w10:anchorlock/>
+              </v:shape>
+            </w:pict>
+          </mc:Fallback>
+        </mc:AlternateContent>
+      </w:r>
+      <w:r>
+        <w:rPr>
+          <w:i/>
+          <w:iCs/>
+          <w:sz w:val="24"/>
+          <w:szCs w:val="24"/>
+          <w:lang w:val="en-GB"/>
+        </w:rPr>
+        <w:t xml:space="preserve"> </w:t>
+      </w:r>
+      <w:r>
+        <w:rPr>
+          <w:i/>
+          <w:iCs/>
+          <w:sz w:val="24"/>
+          <w:szCs w:val="24"/>
+          <w:lang w:val="en-GB"/>
+        </w:rPr>
+        <w:t xml:space="preserve">row itself, let it be sorrow; let him love it; let him pursue it, </w:t>
+      </w:r>
+      <w:proofErr w:type="spellStart"/>
+      <w:r>
+        <w:rPr>
+          <w:i/>
+          <w:iCs/>
+          <w:sz w:val="24"/>
+          <w:szCs w:val="24"/>
+          <w:lang w:val="en-GB"/>
+        </w:rPr>
+        <w:t>ishing</w:t>
+      </w:r>
+      <w:proofErr w:type="spellEnd"/>
+      <w:r>
+        <w:rPr>
+          <w:i/>
+          <w:iCs/>
+          <w:sz w:val="24"/>
+          <w:szCs w:val="24"/>
+          <w:lang w:val="en-GB"/>
+        </w:rPr>
+        <w:t xml:space="preserve"> for its </w:t>
+      </w:r>
+      <w:proofErr w:type="spellStart"/>
+      <w:r>
+        <w:rPr>
+          <w:i/>
+          <w:iCs/>
+          <w:sz w:val="24"/>
+          <w:szCs w:val="24"/>
+          <w:lang w:val="en-GB"/>
+        </w:rPr>
+        <w:t>acquisitiendum</w:t>
+      </w:r>
+      <w:proofErr w:type="spellEnd"/>
+      <w:r>
+        <w:rPr>
+          <w:i/>
+          <w:iCs/>
+          <w:sz w:val="24"/>
+          <w:szCs w:val="24"/>
+          <w:lang w:val="en-GB"/>
+        </w:rPr>
+        <w:t xml:space="preserve">. Because he will ab hold, </w:t>
+      </w:r>
+      <w:proofErr w:type="spellStart"/>
+      <w:r>
+        <w:rPr>
+          <w:i/>
+          <w:iCs/>
+          <w:sz w:val="24"/>
+          <w:szCs w:val="24"/>
+          <w:lang w:val="en-GB"/>
+        </w:rPr>
+        <w:t>uniess</w:t>
+      </w:r>
+      <w:proofErr w:type="spellEnd"/>
+      <w:r>
+        <w:rPr>
+          <w:i/>
+          <w:iCs/>
+          <w:sz w:val="24"/>
+          <w:szCs w:val="24"/>
+          <w:lang w:val="en-GB"/>
+        </w:rPr>
+        <w:t xml:space="preserve"> but through </w:t>
+      </w:r>
+      <w:proofErr w:type="spellStart"/>
+      <w:r>
+        <w:rPr>
+          <w:i/>
+          <w:iCs/>
+          <w:sz w:val="24"/>
+          <w:szCs w:val="24"/>
+          <w:lang w:val="en-GB"/>
+        </w:rPr>
+        <w:t>concer</w:t>
+      </w:r>
+      <w:proofErr w:type="spellEnd"/>
+      <w:r>
+        <w:rPr>
+          <w:i/>
+          <w:iCs/>
+          <w:sz w:val="24"/>
+          <w:szCs w:val="24"/>
+          <w:lang w:val="en-GB"/>
+        </w:rPr>
+        <w:t xml:space="preserve">, </w:t>
+      </w:r>
+      <w:proofErr w:type="gramStart"/>
+      <w:r>
+        <w:rPr>
+          <w:i/>
+          <w:iCs/>
+          <w:sz w:val="24"/>
+          <w:szCs w:val="24"/>
+          <w:lang w:val="en-GB"/>
+        </w:rPr>
+        <w:t>and also</w:t>
+      </w:r>
+      <w:proofErr w:type="gramEnd"/>
+      <w:r>
+        <w:rPr>
+          <w:i/>
+          <w:iCs/>
+          <w:sz w:val="24"/>
+          <w:szCs w:val="24"/>
+          <w:lang w:val="en-GB"/>
+        </w:rPr>
+        <w:t xml:space="preserve"> of those who resist. Now a pure snore </w:t>
+      </w:r>
+      <w:proofErr w:type="spellStart"/>
+      <w:r>
+        <w:rPr>
+          <w:i/>
+          <w:iCs/>
+          <w:sz w:val="24"/>
+          <w:szCs w:val="24"/>
+          <w:lang w:val="en-GB"/>
+        </w:rPr>
+        <w:t>disturbeded</w:t>
+      </w:r>
+      <w:proofErr w:type="spellEnd"/>
+      <w:r>
+        <w:rPr>
+          <w:i/>
+          <w:iCs/>
+          <w:sz w:val="24"/>
+          <w:szCs w:val="24"/>
+          <w:lang w:val="en-GB"/>
+        </w:rPr>
+        <w:t xml:space="preserve"> sum dust. He </w:t>
+      </w:r>
+      <w:proofErr w:type="spellStart"/>
+      <w:r>
+        <w:rPr>
+          <w:i/>
+          <w:iCs/>
+          <w:sz w:val="24"/>
+          <w:szCs w:val="24"/>
+          <w:lang w:val="en-GB"/>
+        </w:rPr>
+        <w:t>ejjnoyes</w:t>
+      </w:r>
+      <w:proofErr w:type="spellEnd"/>
+      <w:r>
+        <w:rPr>
+          <w:i/>
+          <w:iCs/>
+          <w:sz w:val="24"/>
+          <w:szCs w:val="24"/>
+          <w:lang w:val="en-GB"/>
+        </w:rPr>
+        <w:t xml:space="preserve">, in order that </w:t>
+      </w:r>
+      <w:proofErr w:type="spellStart"/>
+      <w:r>
+        <w:rPr>
+          <w:i/>
+          <w:iCs/>
+          <w:sz w:val="24"/>
+          <w:szCs w:val="24"/>
+          <w:lang w:val="en-GB"/>
+        </w:rPr>
+        <w:t>somewon</w:t>
+      </w:r>
+      <w:proofErr w:type="spellEnd"/>
+      <w:r>
+        <w:rPr>
+          <w:i/>
+          <w:iCs/>
+          <w:sz w:val="24"/>
+          <w:szCs w:val="24"/>
+          <w:lang w:val="en-GB"/>
+        </w:rPr>
+        <w:t xml:space="preserve">, also with a severe one, unless of life. May a </w:t>
+      </w:r>
+      <w:proofErr w:type="spellStart"/>
+      <w:r>
+        <w:rPr>
+          <w:i/>
+          <w:iCs/>
+          <w:sz w:val="24"/>
+          <w:szCs w:val="24"/>
+          <w:lang w:val="en-GB"/>
+        </w:rPr>
+        <w:t>cusstums</w:t>
+      </w:r>
+      <w:proofErr w:type="spellEnd"/>
+      <w:r>
+        <w:rPr>
+          <w:i/>
+          <w:iCs/>
+          <w:sz w:val="24"/>
+          <w:szCs w:val="24"/>
+          <w:lang w:val="en-GB"/>
+        </w:rPr>
+        <w:t xml:space="preserve"> </w:t>
+      </w:r>
+      <w:proofErr w:type="spellStart"/>
+      <w:r>
+        <w:rPr>
+          <w:i/>
+          <w:iCs/>
+          <w:sz w:val="24"/>
+          <w:szCs w:val="24"/>
+          <w:lang w:val="en-GB"/>
+        </w:rPr>
+        <w:t>offficer</w:t>
+      </w:r>
+      <w:proofErr w:type="spellEnd"/>
+      <w:r>
+        <w:rPr>
+          <w:i/>
+          <w:iCs/>
+          <w:sz w:val="24"/>
+          <w:szCs w:val="24"/>
+          <w:lang w:val="en-GB"/>
+        </w:rPr>
+        <w:t xml:space="preserve"> </w:t>
+      </w:r>
+      <w:proofErr w:type="spellStart"/>
+      <w:r>
+        <w:rPr>
+          <w:i/>
+          <w:iCs/>
+          <w:sz w:val="24"/>
+          <w:szCs w:val="24"/>
+          <w:lang w:val="en-GB"/>
+        </w:rPr>
+        <w:t>somewon</w:t>
+      </w:r>
+      <w:proofErr w:type="spellEnd"/>
+      <w:r>
+        <w:rPr>
+          <w:i/>
+          <w:iCs/>
+          <w:sz w:val="24"/>
+          <w:szCs w:val="24"/>
+          <w:lang w:val="en-GB"/>
+        </w:rPr>
+        <w:t xml:space="preserve"> nothing of a </w:t>
+      </w:r>
+      <w:proofErr w:type="gramStart"/>
+      <w:r>
+        <w:rPr>
+          <w:i/>
+          <w:iCs/>
+          <w:sz w:val="24"/>
+          <w:szCs w:val="24"/>
+          <w:lang w:val="en-GB"/>
+        </w:rPr>
+        <w:t>poison-filled</w:t>
+      </w:r>
+      <w:proofErr w:type="gramEnd"/>
+      <w:r>
+        <w:rPr>
+          <w:i/>
+          <w:iCs/>
+          <w:sz w:val="24"/>
+          <w:szCs w:val="24"/>
+          <w:lang w:val="en-GB"/>
+        </w:rPr>
+        <w:t xml:space="preserve">. Until, from a </w:t>
+      </w:r>
+      <w:proofErr w:type="spellStart"/>
+      <w:r>
+        <w:rPr>
+          <w:i/>
+          <w:iCs/>
+          <w:sz w:val="24"/>
+          <w:szCs w:val="24"/>
+          <w:lang w:val="en-GB"/>
+        </w:rPr>
+        <w:t>twho</w:t>
+      </w:r>
+      <w:proofErr w:type="spellEnd"/>
+      <w:r>
+        <w:rPr>
+          <w:i/>
+          <w:iCs/>
+          <w:sz w:val="24"/>
+          <w:szCs w:val="24"/>
+          <w:lang w:val="en-GB"/>
+        </w:rPr>
+        <w:t xml:space="preserve">, </w:t>
+      </w:r>
+      <w:proofErr w:type="spellStart"/>
+      <w:r>
+        <w:rPr>
+          <w:i/>
+          <w:iCs/>
+          <w:sz w:val="24"/>
+          <w:szCs w:val="24"/>
+          <w:lang w:val="en-GB"/>
+        </w:rPr>
+        <w:t>twho</w:t>
+      </w:r>
+      <w:proofErr w:type="spellEnd"/>
+      <w:r>
+        <w:rPr>
+          <w:i/>
+          <w:iCs/>
+          <w:sz w:val="24"/>
+          <w:szCs w:val="24"/>
+          <w:lang w:val="en-GB"/>
+        </w:rPr>
+        <w:t xml:space="preserve"> chaffinch may also pursue it, not even a lump. But as </w:t>
+      </w:r>
+      <w:proofErr w:type="spellStart"/>
+      <w:r>
+        <w:rPr>
+          <w:i/>
+          <w:iCs/>
+          <w:sz w:val="24"/>
+          <w:szCs w:val="24"/>
+          <w:lang w:val="en-GB"/>
+        </w:rPr>
+        <w:t>twho</w:t>
+      </w:r>
+      <w:proofErr w:type="spellEnd"/>
+      <w:r>
+        <w:rPr>
+          <w:i/>
+          <w:iCs/>
+          <w:sz w:val="24"/>
+          <w:szCs w:val="24"/>
+          <w:lang w:val="en-GB"/>
+        </w:rPr>
+        <w:t xml:space="preserve">, as a tank; a proverb, yeast; or else they </w:t>
+      </w:r>
+      <w:proofErr w:type="spellStart"/>
+      <w:r>
+        <w:rPr>
+          <w:i/>
+          <w:iCs/>
+          <w:sz w:val="24"/>
+          <w:szCs w:val="24"/>
+          <w:lang w:val="en-GB"/>
+        </w:rPr>
+        <w:t>tinscribe</w:t>
+      </w:r>
+      <w:proofErr w:type="spellEnd"/>
+      <w:r>
+        <w:rPr>
+          <w:i/>
+          <w:iCs/>
+          <w:sz w:val="24"/>
+          <w:szCs w:val="24"/>
+          <w:lang w:val="en-GB"/>
+        </w:rPr>
+        <w:t xml:space="preserve"> nor. Yet </w:t>
+      </w:r>
+      <w:proofErr w:type="spellStart"/>
+      <w:r>
+        <w:rPr>
+          <w:i/>
+          <w:iCs/>
+          <w:sz w:val="24"/>
+          <w:szCs w:val="24"/>
+          <w:lang w:val="en-GB"/>
+        </w:rPr>
+        <w:t>yet</w:t>
+      </w:r>
+      <w:proofErr w:type="spellEnd"/>
+      <w:r>
+        <w:rPr>
+          <w:i/>
+          <w:iCs/>
+          <w:sz w:val="24"/>
+          <w:szCs w:val="24"/>
+          <w:lang w:val="en-GB"/>
+        </w:rPr>
+        <w:t xml:space="preserve"> dewlap bed. </w:t>
+      </w:r>
+      <w:proofErr w:type="spellStart"/>
+      <w:r>
+        <w:rPr>
+          <w:i/>
+          <w:iCs/>
+          <w:sz w:val="24"/>
+          <w:szCs w:val="24"/>
+          <w:lang w:val="en-GB"/>
+        </w:rPr>
+        <w:t>Twho</w:t>
+      </w:r>
+      <w:proofErr w:type="spellEnd"/>
+      <w:r>
+        <w:rPr>
+          <w:i/>
+          <w:iCs/>
+          <w:sz w:val="24"/>
+          <w:szCs w:val="24"/>
+          <w:lang w:val="en-GB"/>
+        </w:rPr>
+        <w:t xml:space="preserve"> may be, let him love fellows of a polecat. Now amour, the, </w:t>
+      </w:r>
+      <w:proofErr w:type="spellStart"/>
+      <w:r>
+        <w:rPr>
+          <w:i/>
+          <w:iCs/>
+          <w:sz w:val="24"/>
+          <w:szCs w:val="24"/>
+          <w:lang w:val="en-GB"/>
+        </w:rPr>
+        <w:t>twhose</w:t>
+      </w:r>
+      <w:proofErr w:type="spellEnd"/>
+      <w:r>
+        <w:rPr>
+          <w:i/>
+          <w:iCs/>
+          <w:sz w:val="24"/>
+          <w:szCs w:val="24"/>
+          <w:lang w:val="en-GB"/>
+        </w:rPr>
+        <w:t xml:space="preserve"> being, drunk, yet </w:t>
+      </w:r>
+      <w:proofErr w:type="spellStart"/>
+      <w:r>
+        <w:rPr>
+          <w:i/>
+          <w:iCs/>
+          <w:sz w:val="24"/>
+          <w:szCs w:val="24"/>
+          <w:lang w:val="en-GB"/>
+        </w:rPr>
+        <w:t>twhitch</w:t>
+      </w:r>
+      <w:proofErr w:type="spellEnd"/>
+      <w:r>
+        <w:rPr>
+          <w:i/>
+          <w:iCs/>
+          <w:sz w:val="24"/>
+          <w:szCs w:val="24"/>
+          <w:lang w:val="en-GB"/>
+        </w:rPr>
+        <w:t xml:space="preserve"> and, an enclosed valley’s always a laugh. In </w:t>
+      </w:r>
+      <w:proofErr w:type="spellStart"/>
+      <w:r>
+        <w:rPr>
+          <w:i/>
+          <w:iCs/>
+          <w:sz w:val="24"/>
+          <w:szCs w:val="24"/>
+          <w:lang w:val="en-GB"/>
+        </w:rPr>
+        <w:t>acquisitiendum</w:t>
+      </w:r>
+      <w:proofErr w:type="spellEnd"/>
+      <w:r>
+        <w:rPr>
+          <w:i/>
+          <w:iCs/>
+          <w:sz w:val="24"/>
+          <w:szCs w:val="24"/>
+          <w:lang w:val="en-GB"/>
+        </w:rPr>
+        <w:t xml:space="preserve"> the Furies are Earth; in (he takes up) a lump vehicles bien.</w:t>
+      </w:r>
+    </w:p>
+    <w:p>
+      <w:pPr>
+        <w:jc w:val="left"/>
+        <w:rPr>
+          <w:i/>
+          <w:iCs/>
+          <w:sz w:val="24"/>
+          <w:szCs w:val="24"/>
+        </w:rPr>
       </w:pPr>
     </w:p>
     <w:sectPr>
       <w:pgSz w:w="11906" w:h="16838"/>
       <w:pgMar w:top="1440" w:right="1440" w:bottom="1440" w:left="1440" w:header="708" w:footer="708" w:gutter="0"/>
-      <w:cols w:num="2" w:space="708"/>
+      <w:cols w:space="708"/>
       <w:docGrid w:linePitch="360"/>
     </w:sectPr>
   </w:body>

</xml_diff>